<commit_message>
Update 55-600123 Adv Network Eng CW2_18 Q1Q2Q3Q4 v2.docx
</commit_message>
<xml_diff>
--- a/Advanced Network Engineering/55-600123 Adv Network Eng CW2_18 Q1Q2Q3Q4 v2.docx
+++ b/Advanced Network Engineering/55-600123 Adv Network Eng CW2_18 Q1Q2Q3Q4 v2.docx
@@ -449,60 +449,66 @@
       <w:r>
         <w:t xml:space="preserve">urpose of </w:t>
       </w:r>
-      <w:proofErr w:type="gramStart"/>
-      <w:r>
-        <w:t xml:space="preserve">the </w:t>
-      </w:r>
-      <w:r>
+      <w:r>
+        <w:t>the ping</w:t>
+      </w:r>
+      <w:r>
+        <w:rPr>
+          <w:rFonts w:ascii="Courier New" w:hAnsi="Courier New" w:cs="Courier New"/>
+        </w:rPr>
+        <w:t xml:space="preserve"> –f</w:t>
+      </w:r>
+      <w:r>
+        <w:rPr>
+          <w:rFonts w:ascii="Courier New" w:hAnsi="Courier New" w:cs="Courier New"/>
+        </w:rPr>
+        <w:t xml:space="preserve"> and </w:t>
+      </w:r>
+      <w:r>
+        <w:rPr>
+          <w:rFonts w:ascii="Courier New" w:hAnsi="Courier New" w:cs="Courier New"/>
+        </w:rPr>
+        <w:t>ping –</w:t>
+      </w:r>
+      <w:proofErr w:type="spellStart"/>
+      <w:r>
+        <w:rPr>
+          <w:rFonts w:ascii="Courier New" w:hAnsi="Courier New" w:cs="Courier New"/>
+        </w:rPr>
+        <w:t>i</w:t>
+      </w:r>
+      <w:proofErr w:type="spellEnd"/>
+      <w:r>
+        <w:rPr>
+          <w:rFonts w:ascii="Courier New" w:hAnsi="Courier New" w:cs="Courier New"/>
+        </w:rPr>
         <w:t xml:space="preserve"> </w:t>
       </w:r>
       <w:r>
-        <w:rPr>
-          <w:rFonts w:ascii="Courier New" w:hAnsi="Courier New" w:cs="Courier New"/>
-        </w:rPr>
-        <w:t>p</w:t>
-      </w:r>
-      <w:r>
-        <w:rPr>
-          <w:rFonts w:ascii="Courier New" w:hAnsi="Courier New" w:cs="Courier New"/>
-        </w:rPr>
-        <w:t>ing</w:t>
-      </w:r>
-      <w:proofErr w:type="gramEnd"/>
-      <w:r>
-        <w:rPr>
-          <w:rFonts w:ascii="Courier New" w:hAnsi="Courier New" w:cs="Courier New"/>
-        </w:rPr>
-        <w:t xml:space="preserve"> –f</w:t>
-      </w:r>
-      <w:r>
-        <w:rPr>
-          <w:rFonts w:ascii="Courier New" w:hAnsi="Courier New" w:cs="Courier New"/>
-        </w:rPr>
-        <w:t xml:space="preserve"> and </w:t>
-      </w:r>
-      <w:r>
-        <w:rPr>
-          <w:rFonts w:ascii="Courier New" w:hAnsi="Courier New" w:cs="Courier New"/>
-        </w:rPr>
-        <w:t>ping –</w:t>
+        <w:t>switch?</w:t>
+      </w:r>
+    </w:p>
+    <w:p>
+      <w:pPr>
+        <w:pStyle w:val="ListParagraph"/>
+        <w:tabs>
+          <w:tab w:val="left" w:pos="567"/>
+        </w:tabs>
+        <w:ind w:left="1287"/>
+      </w:pPr>
+      <w:r>
+        <w:t xml:space="preserve">The purpose of </w:t>
       </w:r>
       <w:proofErr w:type="spellStart"/>
       <w:r>
-        <w:rPr>
-          <w:rFonts w:ascii="Courier New" w:hAnsi="Courier New" w:cs="Courier New"/>
-        </w:rPr>
-        <w:t>i</w:t>
+        <w:t>of</w:t>
       </w:r>
       <w:proofErr w:type="spellEnd"/>
       <w:r>
-        <w:rPr>
-          <w:rFonts w:ascii="Courier New" w:hAnsi="Courier New" w:cs="Courier New"/>
-        </w:rPr>
-        <w:t xml:space="preserve"> </w:t>
-      </w:r>
-      <w:r>
-        <w:t>switch?</w:t>
+        <w:t xml:space="preserve"> the -f switch for ping is to not set a fragment flag in the packet header. The purpose of the -i switch is to set a time to live on the packet</w:t>
+      </w:r>
+      <w:r>
+        <w:t>.</w:t>
       </w:r>
     </w:p>
     <w:p>
@@ -650,8 +656,10 @@
         <w:ind w:left="1287"/>
       </w:pPr>
       <w:r>
-        <w:t>NVP=V/3x10^8 so if NVP</w:t>
-      </w:r>
+        <w:t xml:space="preserve">NVP=V/3x10^8 </w:t>
+      </w:r>
+      <w:bookmarkStart w:id="0" w:name="_GoBack"/>
+      <w:bookmarkEnd w:id="0"/>
     </w:p>
     <w:p>
       <w:pPr>
@@ -1761,14 +1769,7 @@
           <w:rFonts w:ascii="Courier New" w:hAnsi="Courier New" w:cs="Courier New"/>
           <w:szCs w:val="24"/>
         </w:rPr>
-        <w:t>c</w:t>
-      </w:r>
-      <w:r>
-        <w:rPr>
-          <w:rFonts w:ascii="Courier New" w:hAnsi="Courier New" w:cs="Courier New"/>
-          <w:szCs w:val="24"/>
-        </w:rPr>
-        <w:t xml:space="preserve"> are used.</w:t>
+        <w:t>c are used.</w:t>
       </w:r>
     </w:p>
     <w:p>
@@ -1833,8 +1834,6 @@
         <w:ind w:left="360"/>
         <w:jc w:val="right"/>
       </w:pPr>
-      <w:bookmarkStart w:id="0" w:name="_GoBack"/>
-      <w:bookmarkEnd w:id="0"/>
       <w:r>
         <w:t>(2 marks)</w:t>
       </w:r>
@@ -1912,11 +1911,9 @@
       <w:r>
         <w:t xml:space="preserve"> about the Cisco router and list the </w:t>
       </w:r>
-      <w:proofErr w:type="gramStart"/>
-      <w:r>
-        <w:t>non SNMP</w:t>
-      </w:r>
-      <w:proofErr w:type="gramEnd"/>
+      <w:r>
+        <w:t>non-SNMP</w:t>
+      </w:r>
       <w:r>
         <w:t xml:space="preserve"> discovery methods it uses to obtain information about network devices.</w:t>
       </w:r>
@@ -6165,7 +6162,6 @@
     <w:lsdException w:name="Table Web 2" w:semiHidden="1" w:unhideWhenUsed="1"/>
     <w:lsdException w:name="Table Web 3" w:semiHidden="1" w:unhideWhenUsed="1"/>
     <w:lsdException w:name="Balloon Text" w:semiHidden="1" w:unhideWhenUsed="1"/>
-    <w:lsdException w:name="Table Grid" w:semiHidden="1" w:unhideWhenUsed="1"/>
     <w:lsdException w:name="Table Theme" w:semiHidden="1" w:unhideWhenUsed="1"/>
     <w:lsdException w:name="Placeholder Text" w:semiHidden="1" w:uiPriority="99"/>
     <w:lsdException w:name="No Spacing" w:uiPriority="1" w:qFormat="1"/>

</xml_diff>

<commit_message>
doing some much needed work
</commit_message>
<xml_diff>
--- a/Advanced Network Engineering/55-600123 Adv Network Eng CW2_18 Q1Q2Q3Q4 v2.docx
+++ b/Advanced Network Engineering/55-600123 Adv Network Eng CW2_18 Q1Q2Q3Q4 v2.docx
@@ -302,10 +302,18 @@
           <w:sz w:val="24"/>
           <w:szCs w:val="24"/>
         </w:rPr>
-        <w:t>Question 1</w:t>
-      </w:r>
-      <w:r>
-        <w:t xml:space="preserve">  </w:t>
+        <w:t xml:space="preserve">Question </w:t>
+      </w:r>
+      <w:r>
+        <w:rPr>
+          <w:b/>
+          <w:sz w:val="24"/>
+          <w:szCs w:val="24"/>
+        </w:rPr>
+        <w:t>1</w:t>
+      </w:r>
+      <w:r>
+        <w:t xml:space="preserve"> </w:t>
       </w:r>
       <w:r>
         <w:tab/>
@@ -470,14 +478,12 @@
         </w:rPr>
         <w:t>ping –</w:t>
       </w:r>
-      <w:proofErr w:type="spellStart"/>
       <w:r>
         <w:rPr>
           <w:rFonts w:ascii="Courier New" w:hAnsi="Courier New" w:cs="Courier New"/>
         </w:rPr>
         <w:t>i</w:t>
       </w:r>
-      <w:proofErr w:type="spellEnd"/>
       <w:r>
         <w:rPr>
           <w:rFonts w:ascii="Courier New" w:hAnsi="Courier New" w:cs="Courier New"/>
@@ -505,16 +511,74 @@
         </w:tabs>
         <w:ind w:left="1287"/>
       </w:pPr>
-      <w:r>
-        <w:t xml:space="preserve">The purpose of </w:t>
-      </w:r>
-      <w:proofErr w:type="spellStart"/>
-      <w:r>
-        <w:t>of</w:t>
-      </w:r>
-      <w:proofErr w:type="spellEnd"/>
-      <w:r>
-        <w:t xml:space="preserve"> the -f switch for ping is to not set a fragment flag in the packet header. The purpose of the -i switch is to set a time to live on the packet</w:t>
+      <w:bookmarkStart w:id="0" w:name="_GoBack"/>
+      <w:r>
+        <w:rPr>
+          <w:noProof/>
+        </w:rPr>
+        <w:drawing>
+          <wp:inline distT="0" distB="0" distL="0" distR="0" wp14:anchorId="5D7A73D5" wp14:editId="52FA6481">
+            <wp:extent cx="5149850" cy="3243048"/>
+            <wp:effectExtent l="0" t="0" r="0" b="0"/>
+            <wp:docPr id="2" name="Picture 2"/>
+            <wp:cNvGraphicFramePr>
+              <a:graphicFrameLocks xmlns:a="http://schemas.openxmlformats.org/drawingml/2006/main" noChangeAspect="1"/>
+            </wp:cNvGraphicFramePr>
+            <a:graphic xmlns:a="http://schemas.openxmlformats.org/drawingml/2006/main">
+              <a:graphicData uri="http://schemas.openxmlformats.org/drawingml/2006/picture">
+                <pic:pic xmlns:pic="http://schemas.openxmlformats.org/drawingml/2006/picture">
+                  <pic:nvPicPr>
+                    <pic:cNvPr id="1" name=""/>
+                    <pic:cNvPicPr/>
+                  </pic:nvPicPr>
+                  <pic:blipFill>
+                    <a:blip r:embed="rId7"/>
+                    <a:stretch>
+                      <a:fillRect/>
+                    </a:stretch>
+                  </pic:blipFill>
+                  <pic:spPr>
+                    <a:xfrm>
+                      <a:off x="0" y="0"/>
+                      <a:ext cx="5152847" cy="3244935"/>
+                    </a:xfrm>
+                    <a:prstGeom prst="rect">
+                      <a:avLst/>
+                    </a:prstGeom>
+                  </pic:spPr>
+                </pic:pic>
+              </a:graphicData>
+            </a:graphic>
+          </wp:inline>
+        </w:drawing>
+      </w:r>
+      <w:bookmarkEnd w:id="0"/>
+    </w:p>
+    <w:p>
+      <w:pPr>
+        <w:pStyle w:val="ListParagraph"/>
+        <w:tabs>
+          <w:tab w:val="left" w:pos="567"/>
+        </w:tabs>
+        <w:ind w:left="1287"/>
+      </w:pPr>
+    </w:p>
+    <w:p>
+      <w:pPr>
+        <w:pStyle w:val="ListParagraph"/>
+        <w:tabs>
+          <w:tab w:val="left" w:pos="567"/>
+        </w:tabs>
+        <w:ind w:left="1287"/>
+      </w:pPr>
+      <w:r>
+        <w:t>The purpose of the -f switch for ping is to set a</w:t>
+      </w:r>
+      <w:r>
+        <w:t xml:space="preserve"> do not</w:t>
+      </w:r>
+      <w:r>
+        <w:t xml:space="preserve"> fragment flag in the packet header. The purpose of the -i switch is to set a time to live on the packet</w:t>
       </w:r>
       <w:r>
         <w:t>.</w:t>
@@ -664,8 +728,77 @@
         <w:pStyle w:val="ListParagraph"/>
         <w:ind w:left="1287"/>
       </w:pPr>
-      <w:r>
-        <w:t xml:space="preserve">NVP=V/3x10^8 </w:t>
+    </w:p>
+    <w:p>
+      <w:pPr>
+        <w:pStyle w:val="ListParagraph"/>
+        <w:ind w:left="1287"/>
+      </w:pPr>
+      <w:r>
+        <w:rPr>
+          <w:noProof/>
+        </w:rPr>
+        <w:lastRenderedPageBreak/>
+        <w:drawing>
+          <wp:inline distT="0" distB="0" distL="0" distR="0" wp14:anchorId="3519DA1A" wp14:editId="64E4C76A">
+            <wp:extent cx="3114374" cy="2796363"/>
+            <wp:effectExtent l="0" t="0" r="0" b="4445"/>
+            <wp:docPr id="3" name="Picture 3"/>
+            <wp:cNvGraphicFramePr>
+              <a:graphicFrameLocks xmlns:a="http://schemas.openxmlformats.org/drawingml/2006/main" noChangeAspect="1"/>
+            </wp:cNvGraphicFramePr>
+            <a:graphic xmlns:a="http://schemas.openxmlformats.org/drawingml/2006/main">
+              <a:graphicData uri="http://schemas.openxmlformats.org/drawingml/2006/picture">
+                <pic:pic xmlns:pic="http://schemas.openxmlformats.org/drawingml/2006/picture">
+                  <pic:nvPicPr>
+                    <pic:cNvPr id="0" name="Picture 1"/>
+                    <pic:cNvPicPr>
+                      <a:picLocks noChangeAspect="1" noChangeArrowheads="1"/>
+                    </pic:cNvPicPr>
+                  </pic:nvPicPr>
+                  <pic:blipFill rotWithShape="1">
+                    <a:blip r:embed="rId8" cstate="print">
+                      <a:extLst>
+                        <a:ext uri="{28A0092B-C50C-407E-A947-70E740481C1C}">
+                          <a14:useLocalDpi xmlns:a14="http://schemas.microsoft.com/office/drawing/2010/main" val="0"/>
+                        </a:ext>
+                      </a:extLst>
+                    </a:blip>
+                    <a:srcRect b="32675"/>
+                    <a:stretch/>
+                  </pic:blipFill>
+                  <pic:spPr bwMode="auto">
+                    <a:xfrm>
+                      <a:off x="0" y="0"/>
+                      <a:ext cx="3115917" cy="2797749"/>
+                    </a:xfrm>
+                    <a:prstGeom prst="rect">
+                      <a:avLst/>
+                    </a:prstGeom>
+                    <a:noFill/>
+                    <a:ln>
+                      <a:noFill/>
+                    </a:ln>
+                    <a:extLst>
+                      <a:ext uri="{53640926-AAD7-44D8-BBD7-CCE9431645EC}">
+                        <a14:shadowObscured xmlns:a14="http://schemas.microsoft.com/office/drawing/2010/main"/>
+                      </a:ext>
+                    </a:extLst>
+                  </pic:spPr>
+                </pic:pic>
+              </a:graphicData>
+            </a:graphic>
+          </wp:inline>
+        </w:drawing>
+      </w:r>
+    </w:p>
+    <w:p>
+      <w:pPr>
+        <w:pStyle w:val="ListParagraph"/>
+        <w:ind w:left="1287"/>
+      </w:pPr>
+      <w:r>
+        <w:t xml:space="preserve"> </w:t>
       </w:r>
     </w:p>
     <w:p>
@@ -998,6 +1131,700 @@
         </w:rPr>
         <w:t>ms.</w:t>
       </w:r>
+    </w:p>
+    <w:p>
+      <w:pPr>
+        <w:pStyle w:val="ListParagraph"/>
+        <w:ind w:left="1287"/>
+        <w:rPr>
+          <w:bCs/>
+        </w:rPr>
+      </w:pPr>
+    </w:p>
+    <w:tbl>
+      <w:tblPr>
+        <w:tblStyle w:val="TableGrid"/>
+        <w:tblW w:w="0" w:type="auto"/>
+        <w:tblInd w:w="1287" w:type="dxa"/>
+        <w:tblLook w:val="04A0" w:firstRow="1" w:lastRow="0" w:firstColumn="1" w:lastColumn="0" w:noHBand="0" w:noVBand="1"/>
+      </w:tblPr>
+      <w:tblGrid>
+        <w:gridCol w:w="2562"/>
+        <w:gridCol w:w="2557"/>
+        <w:gridCol w:w="2610"/>
+      </w:tblGrid>
+      <w:tr>
+        <w:tc>
+          <w:tcPr>
+            <w:tcW w:w="2562" w:type="dxa"/>
+          </w:tcPr>
+          <w:p>
+            <w:pPr>
+              <w:pStyle w:val="ListParagraph"/>
+              <w:ind w:left="0"/>
+              <w:rPr>
+                <w:b/>
+              </w:rPr>
+            </w:pPr>
+            <w:r>
+              <w:rPr>
+                <w:b/>
+              </w:rPr>
+              <w:t>Ethernet PHY</w:t>
+            </w:r>
+          </w:p>
+        </w:tc>
+        <w:tc>
+          <w:tcPr>
+            <w:tcW w:w="2557" w:type="dxa"/>
+          </w:tcPr>
+          <w:p>
+            <w:pPr>
+              <w:pStyle w:val="ListParagraph"/>
+              <w:ind w:left="0"/>
+              <w:rPr>
+                <w:b/>
+              </w:rPr>
+            </w:pPr>
+            <w:r>
+              <w:rPr>
+                <w:b/>
+              </w:rPr>
+              <w:t>RWIN Kbytes</w:t>
+            </w:r>
+          </w:p>
+        </w:tc>
+        <w:tc>
+          <w:tcPr>
+            <w:tcW w:w="2610" w:type="dxa"/>
+          </w:tcPr>
+          <w:p>
+            <w:pPr>
+              <w:pStyle w:val="ListParagraph"/>
+              <w:ind w:left="0"/>
+              <w:rPr>
+                <w:b/>
+              </w:rPr>
+            </w:pPr>
+            <w:r>
+              <w:rPr>
+                <w:b/>
+              </w:rPr>
+              <w:t>Throughput Mbps</w:t>
+            </w:r>
+          </w:p>
+        </w:tc>
+      </w:tr>
+      <w:tr>
+        <w:tc>
+          <w:tcPr>
+            <w:tcW w:w="2562" w:type="dxa"/>
+          </w:tcPr>
+          <w:p>
+            <w:pPr>
+              <w:pStyle w:val="ListParagraph"/>
+              <w:ind w:left="0"/>
+              <w:rPr>
+                <w:bCs/>
+              </w:rPr>
+            </w:pPr>
+            <w:r>
+              <w:rPr>
+                <w:bCs/>
+              </w:rPr>
+              <w:t>Basic        10BASET</w:t>
+            </w:r>
+          </w:p>
+        </w:tc>
+        <w:tc>
+          <w:tcPr>
+            <w:tcW w:w="2557" w:type="dxa"/>
+          </w:tcPr>
+          <w:p>
+            <w:pPr>
+              <w:pStyle w:val="ListParagraph"/>
+              <w:ind w:left="0"/>
+              <w:rPr>
+                <w:bCs/>
+              </w:rPr>
+            </w:pPr>
+            <w:r>
+              <w:rPr>
+                <w:bCs/>
+              </w:rPr>
+              <w:t>17K (Win2000 default)</w:t>
+            </w:r>
+          </w:p>
+        </w:tc>
+        <w:tc>
+          <w:tcPr>
+            <w:tcW w:w="2610" w:type="dxa"/>
+          </w:tcPr>
+          <w:p>
+            <w:pPr>
+              <w:pStyle w:val="ListParagraph"/>
+              <w:ind w:left="0"/>
+              <w:rPr>
+                <w:bCs/>
+              </w:rPr>
+            </w:pPr>
+            <w:r>
+              <w:rPr>
+                <w:bCs/>
+              </w:rPr>
+              <w:t>6569 Kbytes</w:t>
+            </w:r>
+          </w:p>
+        </w:tc>
+      </w:tr>
+      <w:tr>
+        <w:tc>
+          <w:tcPr>
+            <w:tcW w:w="2562" w:type="dxa"/>
+          </w:tcPr>
+          <w:p>
+            <w:pPr>
+              <w:pStyle w:val="ListParagraph"/>
+              <w:ind w:left="0"/>
+              <w:rPr>
+                <w:bCs/>
+              </w:rPr>
+            </w:pPr>
+            <w:r>
+              <w:rPr>
+                <w:bCs/>
+              </w:rPr>
+              <w:t>Half-Duplex (HDX)</w:t>
+            </w:r>
+          </w:p>
+        </w:tc>
+        <w:tc>
+          <w:tcPr>
+            <w:tcW w:w="2557" w:type="dxa"/>
+          </w:tcPr>
+          <w:p>
+            <w:pPr>
+              <w:pStyle w:val="ListParagraph"/>
+              <w:ind w:left="0"/>
+              <w:rPr>
+                <w:bCs/>
+              </w:rPr>
+            </w:pPr>
+            <w:r>
+              <w:rPr>
+                <w:bCs/>
+              </w:rPr>
+              <w:t>64K (Win XP default)</w:t>
+            </w:r>
+          </w:p>
+        </w:tc>
+        <w:tc>
+          <w:tcPr>
+            <w:tcW w:w="2610" w:type="dxa"/>
+          </w:tcPr>
+          <w:p>
+            <w:pPr>
+              <w:pStyle w:val="ListParagraph"/>
+              <w:ind w:left="0"/>
+              <w:rPr>
+                <w:bCs/>
+              </w:rPr>
+            </w:pPr>
+            <w:r>
+              <w:rPr>
+                <w:bCs/>
+              </w:rPr>
+              <w:t>6637 Kbytes</w:t>
+            </w:r>
+          </w:p>
+        </w:tc>
+      </w:tr>
+      <w:tr>
+        <w:tc>
+          <w:tcPr>
+            <w:tcW w:w="2562" w:type="dxa"/>
+          </w:tcPr>
+          <w:p>
+            <w:pPr>
+              <w:pStyle w:val="ListParagraph"/>
+              <w:ind w:left="0"/>
+              <w:rPr>
+                <w:bCs/>
+              </w:rPr>
+            </w:pPr>
+          </w:p>
+        </w:tc>
+        <w:tc>
+          <w:tcPr>
+            <w:tcW w:w="2557" w:type="dxa"/>
+          </w:tcPr>
+          <w:p>
+            <w:pPr>
+              <w:pStyle w:val="ListParagraph"/>
+              <w:ind w:left="0"/>
+              <w:jc w:val="center"/>
+              <w:rPr>
+                <w:bCs/>
+              </w:rPr>
+            </w:pPr>
+            <w:r>
+              <w:rPr>
+                <w:bCs/>
+              </w:rPr>
+              <w:t>128K</w:t>
+            </w:r>
+          </w:p>
+        </w:tc>
+        <w:tc>
+          <w:tcPr>
+            <w:tcW w:w="2610" w:type="dxa"/>
+          </w:tcPr>
+          <w:p>
+            <w:pPr>
+              <w:pStyle w:val="ListParagraph"/>
+              <w:ind w:left="0"/>
+              <w:rPr>
+                <w:bCs/>
+              </w:rPr>
+            </w:pPr>
+            <w:r>
+              <w:rPr>
+                <w:bCs/>
+              </w:rPr>
+              <w:t>6815 Kbytes</w:t>
+            </w:r>
+          </w:p>
+        </w:tc>
+      </w:tr>
+      <w:tr>
+        <w:tc>
+          <w:tcPr>
+            <w:tcW w:w="2562" w:type="dxa"/>
+          </w:tcPr>
+          <w:p>
+            <w:pPr>
+              <w:pStyle w:val="ListParagraph"/>
+              <w:ind w:left="0"/>
+              <w:rPr>
+                <w:bCs/>
+              </w:rPr>
+            </w:pPr>
+            <w:r>
+              <w:rPr>
+                <w:bCs/>
+              </w:rPr>
+              <w:t>Fast           100BASET</w:t>
+            </w:r>
+          </w:p>
+        </w:tc>
+        <w:tc>
+          <w:tcPr>
+            <w:tcW w:w="2557" w:type="dxa"/>
+          </w:tcPr>
+          <w:p>
+            <w:pPr>
+              <w:pStyle w:val="ListParagraph"/>
+              <w:ind w:left="0"/>
+              <w:jc w:val="center"/>
+              <w:rPr>
+                <w:bCs/>
+              </w:rPr>
+            </w:pPr>
+            <w:r>
+              <w:rPr>
+                <w:bCs/>
+              </w:rPr>
+              <w:t>17K</w:t>
+            </w:r>
+          </w:p>
+        </w:tc>
+        <w:tc>
+          <w:tcPr>
+            <w:tcW w:w="2610" w:type="dxa"/>
+          </w:tcPr>
+          <w:p>
+            <w:pPr>
+              <w:pStyle w:val="ListParagraph"/>
+              <w:ind w:left="0"/>
+              <w:rPr>
+                <w:bCs/>
+              </w:rPr>
+            </w:pPr>
+            <w:r>
+              <w:rPr>
+                <w:bCs/>
+              </w:rPr>
+              <w:t>7947 Kbytes</w:t>
+            </w:r>
+          </w:p>
+        </w:tc>
+      </w:tr>
+      <w:tr>
+        <w:tc>
+          <w:tcPr>
+            <w:tcW w:w="2562" w:type="dxa"/>
+          </w:tcPr>
+          <w:p>
+            <w:pPr>
+              <w:pStyle w:val="ListParagraph"/>
+              <w:ind w:left="0"/>
+              <w:rPr>
+                <w:bCs/>
+              </w:rPr>
+            </w:pPr>
+            <w:r>
+              <w:rPr>
+                <w:bCs/>
+              </w:rPr>
+              <w:t>HDX</w:t>
+            </w:r>
+          </w:p>
+        </w:tc>
+        <w:tc>
+          <w:tcPr>
+            <w:tcW w:w="2557" w:type="dxa"/>
+          </w:tcPr>
+          <w:p>
+            <w:pPr>
+              <w:pStyle w:val="ListParagraph"/>
+              <w:ind w:left="0"/>
+              <w:jc w:val="center"/>
+              <w:rPr>
+                <w:bCs/>
+              </w:rPr>
+            </w:pPr>
+            <w:r>
+              <w:rPr>
+                <w:bCs/>
+              </w:rPr>
+              <w:t>64K</w:t>
+            </w:r>
+          </w:p>
+        </w:tc>
+        <w:tc>
+          <w:tcPr>
+            <w:tcW w:w="2610" w:type="dxa"/>
+          </w:tcPr>
+          <w:p>
+            <w:pPr>
+              <w:pStyle w:val="ListParagraph"/>
+              <w:ind w:left="0"/>
+              <w:rPr>
+                <w:bCs/>
+              </w:rPr>
+            </w:pPr>
+            <w:r>
+              <w:rPr>
+                <w:bCs/>
+              </w:rPr>
+              <w:t>6048 Kbytes</w:t>
+            </w:r>
+          </w:p>
+        </w:tc>
+      </w:tr>
+      <w:tr>
+        <w:tc>
+          <w:tcPr>
+            <w:tcW w:w="2562" w:type="dxa"/>
+          </w:tcPr>
+          <w:p>
+            <w:pPr>
+              <w:pStyle w:val="ListParagraph"/>
+              <w:ind w:left="0"/>
+              <w:rPr>
+                <w:bCs/>
+              </w:rPr>
+            </w:pPr>
+          </w:p>
+        </w:tc>
+        <w:tc>
+          <w:tcPr>
+            <w:tcW w:w="2557" w:type="dxa"/>
+          </w:tcPr>
+          <w:p>
+            <w:pPr>
+              <w:pStyle w:val="ListParagraph"/>
+              <w:ind w:left="0"/>
+              <w:jc w:val="center"/>
+              <w:rPr>
+                <w:bCs/>
+              </w:rPr>
+            </w:pPr>
+            <w:r>
+              <w:rPr>
+                <w:bCs/>
+              </w:rPr>
+              <w:t>128K</w:t>
+            </w:r>
+          </w:p>
+        </w:tc>
+        <w:tc>
+          <w:tcPr>
+            <w:tcW w:w="2610" w:type="dxa"/>
+          </w:tcPr>
+          <w:p>
+            <w:pPr>
+              <w:pStyle w:val="ListParagraph"/>
+              <w:ind w:left="0"/>
+              <w:rPr>
+                <w:bCs/>
+              </w:rPr>
+            </w:pPr>
+            <w:r>
+              <w:rPr>
+                <w:bCs/>
+              </w:rPr>
+              <w:t>7373 Kbytes</w:t>
+            </w:r>
+          </w:p>
+        </w:tc>
+      </w:tr>
+      <w:tr>
+        <w:tc>
+          <w:tcPr>
+            <w:tcW w:w="2562" w:type="dxa"/>
+          </w:tcPr>
+          <w:p>
+            <w:pPr>
+              <w:pStyle w:val="ListParagraph"/>
+              <w:ind w:left="0"/>
+              <w:rPr>
+                <w:bCs/>
+              </w:rPr>
+            </w:pPr>
+            <w:r>
+              <w:rPr>
+                <w:bCs/>
+              </w:rPr>
+              <w:t>Gigabit      1000BASET</w:t>
+            </w:r>
+          </w:p>
+        </w:tc>
+        <w:tc>
+          <w:tcPr>
+            <w:tcW w:w="2557" w:type="dxa"/>
+          </w:tcPr>
+          <w:p>
+            <w:pPr>
+              <w:pStyle w:val="ListParagraph"/>
+              <w:ind w:left="0"/>
+              <w:jc w:val="center"/>
+              <w:rPr>
+                <w:bCs/>
+              </w:rPr>
+            </w:pPr>
+            <w:r>
+              <w:rPr>
+                <w:bCs/>
+              </w:rPr>
+              <w:t>17K</w:t>
+            </w:r>
+          </w:p>
+        </w:tc>
+        <w:tc>
+          <w:tcPr>
+            <w:tcW w:w="2610" w:type="dxa"/>
+          </w:tcPr>
+          <w:p>
+            <w:pPr>
+              <w:pStyle w:val="ListParagraph"/>
+              <w:ind w:left="0"/>
+              <w:rPr>
+                <w:bCs/>
+              </w:rPr>
+            </w:pPr>
+            <w:r>
+              <w:rPr>
+                <w:bCs/>
+              </w:rPr>
+              <w:t>72198 Kbytes</w:t>
+            </w:r>
+          </w:p>
+        </w:tc>
+      </w:tr>
+      <w:tr>
+        <w:tc>
+          <w:tcPr>
+            <w:tcW w:w="2562" w:type="dxa"/>
+          </w:tcPr>
+          <w:p>
+            <w:pPr>
+              <w:pStyle w:val="ListParagraph"/>
+              <w:ind w:left="0"/>
+              <w:rPr>
+                <w:bCs/>
+              </w:rPr>
+            </w:pPr>
+          </w:p>
+        </w:tc>
+        <w:tc>
+          <w:tcPr>
+            <w:tcW w:w="2557" w:type="dxa"/>
+          </w:tcPr>
+          <w:p>
+            <w:pPr>
+              <w:pStyle w:val="ListParagraph"/>
+              <w:ind w:left="0"/>
+              <w:jc w:val="center"/>
+              <w:rPr>
+                <w:bCs/>
+              </w:rPr>
+            </w:pPr>
+            <w:r>
+              <w:rPr>
+                <w:bCs/>
+              </w:rPr>
+              <w:t>64K</w:t>
+            </w:r>
+          </w:p>
+        </w:tc>
+        <w:tc>
+          <w:tcPr>
+            <w:tcW w:w="2610" w:type="dxa"/>
+          </w:tcPr>
+          <w:p>
+            <w:pPr>
+              <w:pStyle w:val="ListParagraph"/>
+              <w:ind w:left="0"/>
+              <w:rPr>
+                <w:bCs/>
+              </w:rPr>
+            </w:pPr>
+            <w:r>
+              <w:rPr>
+                <w:bCs/>
+              </w:rPr>
+              <w:t>72012 Kbytes</w:t>
+            </w:r>
+          </w:p>
+        </w:tc>
+      </w:tr>
+      <w:tr>
+        <w:tc>
+          <w:tcPr>
+            <w:tcW w:w="2562" w:type="dxa"/>
+          </w:tcPr>
+          <w:p>
+            <w:pPr>
+              <w:pStyle w:val="ListParagraph"/>
+              <w:ind w:left="0"/>
+              <w:rPr>
+                <w:bCs/>
+              </w:rPr>
+            </w:pPr>
+          </w:p>
+        </w:tc>
+        <w:tc>
+          <w:tcPr>
+            <w:tcW w:w="2557" w:type="dxa"/>
+          </w:tcPr>
+          <w:p>
+            <w:pPr>
+              <w:pStyle w:val="ListParagraph"/>
+              <w:ind w:left="0"/>
+              <w:jc w:val="center"/>
+              <w:rPr>
+                <w:bCs/>
+              </w:rPr>
+            </w:pPr>
+            <w:r>
+              <w:rPr>
+                <w:bCs/>
+              </w:rPr>
+              <w:t>128K</w:t>
+            </w:r>
+          </w:p>
+        </w:tc>
+        <w:tc>
+          <w:tcPr>
+            <w:tcW w:w="2610" w:type="dxa"/>
+          </w:tcPr>
+          <w:p>
+            <w:pPr>
+              <w:pStyle w:val="ListParagraph"/>
+              <w:ind w:left="0"/>
+              <w:rPr>
+                <w:bCs/>
+              </w:rPr>
+            </w:pPr>
+            <w:r>
+              <w:rPr>
+                <w:bCs/>
+              </w:rPr>
+              <w:t>72266 Kbytes</w:t>
+            </w:r>
+          </w:p>
+        </w:tc>
+      </w:tr>
+      <w:tr>
+        <w:trPr>
+          <w:trHeight w:val="70"/>
+        </w:trPr>
+        <w:tc>
+          <w:tcPr>
+            <w:tcW w:w="2562" w:type="dxa"/>
+          </w:tcPr>
+          <w:p>
+            <w:pPr>
+              <w:pStyle w:val="ListParagraph"/>
+              <w:ind w:left="0"/>
+              <w:rPr>
+                <w:bCs/>
+              </w:rPr>
+            </w:pPr>
+          </w:p>
+        </w:tc>
+        <w:tc>
+          <w:tcPr>
+            <w:tcW w:w="2557" w:type="dxa"/>
+          </w:tcPr>
+          <w:p>
+            <w:pPr>
+              <w:pStyle w:val="ListParagraph"/>
+              <w:ind w:left="0"/>
+              <w:jc w:val="center"/>
+              <w:rPr>
+                <w:bCs/>
+              </w:rPr>
+            </w:pPr>
+            <w:r>
+              <w:rPr>
+                <w:bCs/>
+              </w:rPr>
+              <w:t>512K</w:t>
+            </w:r>
+          </w:p>
+        </w:tc>
+        <w:tc>
+          <w:tcPr>
+            <w:tcW w:w="2610" w:type="dxa"/>
+          </w:tcPr>
+          <w:p>
+            <w:pPr>
+              <w:pStyle w:val="ListParagraph"/>
+              <w:ind w:left="0"/>
+              <w:rPr>
+                <w:bCs/>
+              </w:rPr>
+            </w:pPr>
+            <w:r>
+              <w:rPr>
+                <w:bCs/>
+              </w:rPr>
+              <w:t>72705 Kbytes</w:t>
+            </w:r>
+          </w:p>
+        </w:tc>
+      </w:tr>
+    </w:tbl>
+    <w:p>
+      <w:pPr>
+        <w:pStyle w:val="ListParagraph"/>
+        <w:ind w:left="1287"/>
+        <w:rPr>
+          <w:bCs/>
+        </w:rPr>
+      </w:pPr>
     </w:p>
     <w:p>
       <w:pPr>
@@ -1085,21 +1912,19 @@
         <w:t xml:space="preserve"> </w:t>
       </w:r>
       <w:r>
-        <w:t>c (</w:t>
-      </w:r>
-      <w:proofErr w:type="spellStart"/>
-      <w:r>
-        <w:t>i</w:t>
-      </w:r>
-      <w:proofErr w:type="spellEnd"/>
-      <w:r>
-        <w:t xml:space="preserve">) </w:t>
+        <w:t xml:space="preserve">c (i) </w:t>
       </w:r>
       <w:r>
         <w:t>6 and</w:t>
       </w:r>
       <w:r>
-        <w:t xml:space="preserve"> explain why it increased </w:t>
+        <w:t xml:space="preserve"> explain why </w:t>
+      </w:r>
+      <w:r>
+        <w:t>its</w:t>
+      </w:r>
+      <w:r>
+        <w:t xml:space="preserve"> increased </w:t>
       </w:r>
       <w:r>
         <w:rPr>
@@ -1123,6 +1948,7 @@
         <w:rPr>
           <w:iCs/>
         </w:rPr>
+        <w:lastRenderedPageBreak/>
         <w:t>(2</w:t>
       </w:r>
       <w:r>
@@ -1269,7 +2095,6 @@
         <w:jc w:val="right"/>
       </w:pPr>
       <w:r>
-        <w:lastRenderedPageBreak/>
         <w:t>(3 marks)</w:t>
       </w:r>
     </w:p>
@@ -1283,8 +2108,6 @@
       <w:r>
         <w:br w:type="page"/>
       </w:r>
-      <w:bookmarkStart w:id="0" w:name="_GoBack"/>
-      <w:bookmarkEnd w:id="0"/>
     </w:p>
     <w:p>
       <w:pPr>
@@ -1889,7 +2712,15 @@
         <w:t>Part4a</w:t>
       </w:r>
       <w:r>
-        <w:t xml:space="preserve"> showing the devices discovered on you subnet.</w:t>
+        <w:t xml:space="preserve"> showing the devices discovered on </w:t>
+      </w:r>
+      <w:proofErr w:type="gramStart"/>
+      <w:r>
+        <w:t>you</w:t>
+      </w:r>
+      <w:proofErr w:type="gramEnd"/>
+      <w:r>
+        <w:t xml:space="preserve"> subnet.</w:t>
       </w:r>
     </w:p>
     <w:p>
@@ -2219,7 +3050,15 @@
         </w:numPr>
       </w:pPr>
       <w:r>
-        <w:t xml:space="preserve">Submit the table of results from part A showing the wireless networks detected with the InSSider site survey tools in signal strength order (first five entries). Define the RSSI and S/N metrics used in the table and explain what is the </w:t>
+        <w:t xml:space="preserve">Submit the table of results from part A showing the wireless networks detected with the </w:t>
+      </w:r>
+      <w:proofErr w:type="spellStart"/>
+      <w:r>
+        <w:t>InSSider</w:t>
+      </w:r>
+      <w:proofErr w:type="spellEnd"/>
+      <w:r>
+        <w:t xml:space="preserve"> site survey tools in signal strength order (first five entries). Define the RSSI and S/N metrics used in the table and explain what is the </w:t>
       </w:r>
       <w:r>
         <w:t xml:space="preserve">relationship between </w:t>
@@ -2729,7 +3568,7 @@
                     <pic:cNvPicPr/>
                   </pic:nvPicPr>
                   <pic:blipFill>
-                    <a:blip r:embed="rId7"/>
+                    <a:blip r:embed="rId9"/>
                     <a:stretch>
                       <a:fillRect/>
                     </a:stretch>
@@ -3371,12 +4210,12 @@
     </w:tbl>
     <w:p/>
     <w:sectPr>
-      <w:headerReference w:type="even" r:id="rId8"/>
-      <w:headerReference w:type="default" r:id="rId9"/>
-      <w:footerReference w:type="even" r:id="rId10"/>
-      <w:footerReference w:type="default" r:id="rId11"/>
-      <w:headerReference w:type="first" r:id="rId12"/>
-      <w:footerReference w:type="first" r:id="rId13"/>
+      <w:headerReference w:type="even" r:id="rId10"/>
+      <w:headerReference w:type="default" r:id="rId11"/>
+      <w:footerReference w:type="even" r:id="rId12"/>
+      <w:footerReference w:type="default" r:id="rId13"/>
+      <w:headerReference w:type="first" r:id="rId14"/>
+      <w:footerReference w:type="first" r:id="rId15"/>
       <w:pgSz w:w="11906" w:h="16838"/>
       <w:pgMar w:top="1440" w:right="1440" w:bottom="1440" w:left="1440" w:header="720" w:footer="720" w:gutter="0"/>
       <w:cols w:space="720"/>

</xml_diff>